<commit_message>
New minutes uploaded since July 10th.
</commit_message>
<xml_diff>
--- a/LogSection/Emails/Mid_semester_iterview_response.docx
+++ b/LogSection/Emails/Mid_semester_iterview_response.docx
@@ -69,7 +69,7 @@
           <w:sz w:val="22"/>
           <w:szCs w:val="22"/>
         </w:rPr>
-        <w:t xml:space="preserve"> Scoreboard R&amp;D project. I am, in behalf of my team</w:t>
+        <w:t xml:space="preserve"> Scoreboard R&amp;D project. I am, </w:t>
       </w:r>
       <w:r>
         <w:rPr>
@@ -77,7 +77,7 @@
           <w:sz w:val="22"/>
           <w:szCs w:val="22"/>
         </w:rPr>
-        <w:t xml:space="preserve"> members </w:t>
+        <w:t>on</w:t>
       </w:r>
       <w:r>
         <w:rPr>
@@ -85,7 +85,7 @@
           <w:sz w:val="22"/>
           <w:szCs w:val="22"/>
         </w:rPr>
-        <w:t xml:space="preserve">, sending this email as we do not completely understand the mid-semester interview feedback or do not agree </w:t>
+        <w:t xml:space="preserve"> behalf of my team</w:t>
       </w:r>
       <w:r>
         <w:rPr>
@@ -93,7 +93,7 @@
           <w:sz w:val="22"/>
           <w:szCs w:val="22"/>
         </w:rPr>
-        <w:t>there is enough information for each point</w:t>
+        <w:t xml:space="preserve"> members</w:t>
       </w:r>
       <w:r>
         <w:rPr>
@@ -101,7 +101,23 @@
           <w:sz w:val="22"/>
           <w:szCs w:val="22"/>
         </w:rPr>
-        <w:t>. Below you will find comments to each section found in the feedback report.</w:t>
+        <w:t xml:space="preserve">, sending this email as we do not completely understand the mid-semester interview feedback </w:t>
+      </w:r>
+      <w:r>
+        <w:rPr>
+          <w:rFonts w:asciiTheme="minorHAnsi" w:hAnsiTheme="minorHAnsi" w:cstheme="minorHAnsi"/>
+          <w:sz w:val="22"/>
+          <w:szCs w:val="22"/>
+        </w:rPr>
+        <w:t>and seek further clarification on the comments provided.</w:t>
+      </w:r>
+      <w:r>
+        <w:rPr>
+          <w:rFonts w:asciiTheme="minorHAnsi" w:hAnsiTheme="minorHAnsi" w:cstheme="minorHAnsi"/>
+          <w:sz w:val="22"/>
+          <w:szCs w:val="22"/>
+        </w:rPr>
+        <w:t xml:space="preserve"> Below you will find comments to each section found in the feedback report.</w:t>
       </w:r>
     </w:p>
     <w:p>
@@ -167,9 +183,9 @@
       </w:r>
       <w:r>
         <w:rPr>
-          <w:rFonts w:cstheme="minorHAnsi"/>
-        </w:rPr>
-        <w:t>grade</w:t>
+          <w:rFonts w:asciiTheme="minorHAnsi" w:hAnsiTheme="minorHAnsi" w:cstheme="minorHAnsi"/>
+        </w:rPr>
+        <w:t>Grade C</w:t>
       </w:r>
       <w:r>
         <w:rPr>
@@ -178,16 +194,7 @@
           <w:sz w:val="22"/>
           <w:szCs w:val="22"/>
         </w:rPr>
-        <w:t xml:space="preserve">  </w:t>
-      </w:r>
-      <w:r>
-        <w:rPr>
-          <w:rFonts w:asciiTheme="minorHAnsi" w:hAnsiTheme="minorHAnsi" w:cstheme="minorHAnsi"/>
-          <w:color w:val="auto"/>
-          <w:sz w:val="22"/>
-          <w:szCs w:val="22"/>
-        </w:rPr>
-        <w:t>C”</w:t>
+        <w:t>”</w:t>
       </w:r>
     </w:p>
     <w:p>
@@ -229,7 +236,21 @@
           <w:rFonts w:cstheme="minorHAnsi"/>
           <w:color w:val="000000"/>
         </w:rPr>
-        <w:t>What does SSO stands for?</w:t>
+        <w:t>Please clarify what</w:t>
+      </w:r>
+      <w:r>
+        <w:rPr>
+          <w:rFonts w:cstheme="minorHAnsi"/>
+          <w:color w:val="000000"/>
+        </w:rPr>
+        <w:t xml:space="preserve"> SSO stand</w:t>
+      </w:r>
+      <w:r>
+        <w:rPr>
+          <w:rFonts w:cstheme="minorHAnsi"/>
+          <w:color w:val="000000"/>
+        </w:rPr>
+        <w:t>s for.</w:t>
       </w:r>
       <w:r>
         <w:rPr>
@@ -237,7 +258,34 @@
           <w:color w:val="000000"/>
         </w:rPr>
         <w:br/>
-        <w:t xml:space="preserve">Could you please elaborate on why you think we are not working as a team? </w:t>
+      </w:r>
+      <w:r>
+        <w:rPr>
+          <w:rFonts w:cstheme="minorHAnsi"/>
+          <w:color w:val="000000"/>
+        </w:rPr>
+        <w:t>Additionally, p</w:t>
+      </w:r>
+      <w:r>
+        <w:rPr>
+          <w:rFonts w:cstheme="minorHAnsi"/>
+          <w:color w:val="000000"/>
+        </w:rPr>
+        <w:t xml:space="preserve">lease elaborate on </w:t>
+      </w:r>
+      <w:r>
+        <w:rPr>
+          <w:rFonts w:cstheme="minorHAnsi"/>
+          <w:color w:val="000000"/>
+        </w:rPr>
+        <w:t>how you think we can work better as a team.</w:t>
+      </w:r>
+      <w:r>
+        <w:rPr>
+          <w:rFonts w:cstheme="minorHAnsi"/>
+          <w:color w:val="000000"/>
+        </w:rPr>
+        <w:t xml:space="preserve"> </w:t>
       </w:r>
     </w:p>
     <w:p>
@@ -297,22 +345,17 @@
           <w:iCs/>
           <w:color w:val="000000"/>
         </w:rPr>
-        <w:t xml:space="preserve">. Who would this person be? We believe we share the work equally. </w:t>
-      </w:r>
-    </w:p>
-    <w:p>
-      <w:pPr>
-        <w:autoSpaceDE w:val="0"/>
-        <w:autoSpaceDN w:val="0"/>
-        <w:adjustRightInd w:val="0"/>
-        <w:spacing w:after="0" w:line="240" w:lineRule="auto"/>
+        <w:t xml:space="preserve">. </w:t>
+      </w:r>
+      <w:r>
         <w:rPr>
           <w:rFonts w:cstheme="minorHAnsi"/>
           <w:bCs/>
           <w:iCs/>
           <w:color w:val="000000"/>
         </w:rPr>
-      </w:pPr>
+        <w:t>Are you referring to a specific person?</w:t>
+      </w:r>
       <w:r>
         <w:rPr>
           <w:rFonts w:cstheme="minorHAnsi"/>
@@ -320,22 +363,17 @@
           <w:iCs/>
           <w:color w:val="000000"/>
         </w:rPr>
-        <w:t xml:space="preserve"> </w:t>
-      </w:r>
-    </w:p>
-    <w:p>
-      <w:pPr>
-        <w:autoSpaceDE w:val="0"/>
-        <w:autoSpaceDN w:val="0"/>
-        <w:adjustRightInd w:val="0"/>
-        <w:spacing w:after="0" w:line="240" w:lineRule="auto"/>
+        <w:t xml:space="preserve"> We believe we </w:t>
+      </w:r>
+      <w:r>
         <w:rPr>
           <w:rFonts w:cstheme="minorHAnsi"/>
           <w:bCs/>
           <w:iCs/>
           <w:color w:val="000000"/>
         </w:rPr>
-      </w:pPr>
+        <w:t xml:space="preserve">have been sharing </w:t>
+      </w:r>
       <w:r>
         <w:rPr>
           <w:rFonts w:cstheme="minorHAnsi"/>
@@ -343,31 +381,136 @@
           <w:iCs/>
           <w:color w:val="000000"/>
         </w:rPr>
-        <w:t xml:space="preserve">We do share the work among us. There are several parts to this project and we must split the work in sections </w:t>
-      </w:r>
-      <w:r>
+        <w:t xml:space="preserve">the work equally. </w:t>
+      </w:r>
+    </w:p>
+    <w:p>
+      <w:pPr>
+        <w:autoSpaceDE w:val="0"/>
+        <w:autoSpaceDN w:val="0"/>
+        <w:adjustRightInd w:val="0"/>
+        <w:spacing w:after="0" w:line="240" w:lineRule="auto"/>
         <w:rPr>
           <w:rFonts w:cstheme="minorHAnsi"/>
           <w:bCs/>
           <w:iCs/>
           <w:color w:val="000000"/>
         </w:rPr>
-        <w:t>and assign them to individuals, otherwise the research process will be very slow.</w:t>
-      </w:r>
-    </w:p>
-    <w:p>
-      <w:pPr>
-        <w:autoSpaceDE w:val="0"/>
-        <w:autoSpaceDN w:val="0"/>
-        <w:adjustRightInd w:val="0"/>
-        <w:spacing w:after="0" w:line="240" w:lineRule="auto"/>
+      </w:pPr>
+      <w:r>
         <w:rPr>
           <w:rFonts w:cstheme="minorHAnsi"/>
           <w:bCs/>
           <w:iCs/>
           <w:color w:val="000000"/>
         </w:rPr>
-      </w:pPr>
+        <w:t xml:space="preserve"> </w:t>
+      </w:r>
+    </w:p>
+    <w:p>
+      <w:pPr>
+        <w:autoSpaceDE w:val="0"/>
+        <w:autoSpaceDN w:val="0"/>
+        <w:adjustRightInd w:val="0"/>
+        <w:spacing w:after="0" w:line="240" w:lineRule="auto"/>
+        <w:rPr>
+          <w:rFonts w:cstheme="minorHAnsi"/>
+          <w:bCs/>
+          <w:iCs/>
+          <w:color w:val="000000"/>
+        </w:rPr>
+      </w:pPr>
+      <w:r>
+        <w:rPr>
+          <w:rFonts w:cstheme="minorHAnsi"/>
+          <w:bCs/>
+          <w:iCs/>
+          <w:color w:val="000000"/>
+        </w:rPr>
+        <w:t xml:space="preserve">We do share the work among us. There are several parts to this project and we must split the work in sections </w:t>
+      </w:r>
+      <w:r>
+        <w:rPr>
+          <w:rFonts w:cstheme="minorHAnsi"/>
+          <w:bCs/>
+          <w:iCs/>
+          <w:color w:val="000000"/>
+        </w:rPr>
+        <w:t xml:space="preserve">and assign them to individuals, </w:t>
+      </w:r>
+      <w:r>
+        <w:rPr>
+          <w:rFonts w:cstheme="minorHAnsi"/>
+          <w:bCs/>
+          <w:iCs/>
+          <w:color w:val="000000"/>
+        </w:rPr>
+        <w:t xml:space="preserve">for the sake of efficiency. </w:t>
+      </w:r>
+      <w:r>
+        <w:rPr>
+          <w:rFonts w:cstheme="minorHAnsi"/>
+          <w:bCs/>
+          <w:iCs/>
+          <w:color w:val="000000"/>
+        </w:rPr>
+        <w:br/>
+        <w:t>We admit we could work on meeting</w:t>
+      </w:r>
+      <w:r>
+        <w:rPr>
+          <w:rFonts w:cstheme="minorHAnsi"/>
+          <w:bCs/>
+          <w:iCs/>
+          <w:color w:val="000000"/>
+        </w:rPr>
+        <w:t xml:space="preserve"> up</w:t>
+      </w:r>
+      <w:r>
+        <w:rPr>
+          <w:rFonts w:cstheme="minorHAnsi"/>
+          <w:bCs/>
+          <w:iCs/>
+          <w:color w:val="000000"/>
+        </w:rPr>
+        <w:t xml:space="preserve"> more frequently</w:t>
+      </w:r>
+      <w:r>
+        <w:rPr>
+          <w:rFonts w:cstheme="minorHAnsi"/>
+          <w:bCs/>
+          <w:iCs/>
+          <w:color w:val="000000"/>
+        </w:rPr>
+        <w:t xml:space="preserve"> (this can be difficult with clashing papers and one of our members working full-time)</w:t>
+      </w:r>
+      <w:r>
+        <w:rPr>
+          <w:rFonts w:cstheme="minorHAnsi"/>
+          <w:bCs/>
+          <w:iCs/>
+          <w:color w:val="000000"/>
+        </w:rPr>
+        <w:t xml:space="preserve">, we have organised for the second semester </w:t>
+      </w:r>
+      <w:r>
+        <w:rPr>
+          <w:rFonts w:cstheme="minorHAnsi"/>
+          <w:bCs/>
+          <w:iCs/>
+          <w:color w:val="000000"/>
+        </w:rPr>
+        <w:t>to have weekly meetings to get back on track</w:t>
+      </w:r>
+      <w:r>
+        <w:rPr>
+          <w:rFonts w:cstheme="minorHAnsi"/>
+          <w:bCs/>
+          <w:iCs/>
+          <w:color w:val="000000"/>
+        </w:rPr>
+        <w:t>.</w:t>
+      </w:r>
     </w:p>
     <w:p>
       <w:pPr>
@@ -422,21 +565,14 @@
           <w:rFonts w:cstheme="minorHAnsi"/>
           <w:color w:val="000000"/>
         </w:rPr>
-        <w:t>grade</w:t>
-      </w:r>
-      <w:r>
-        <w:rPr>
-          <w:rFonts w:cstheme="minorHAnsi"/>
-          <w:color w:val="000000"/>
-        </w:rPr>
-        <w:t xml:space="preserve">  </w:t>
-      </w:r>
-      <w:r>
-        <w:rPr>
-          <w:rFonts w:cstheme="minorHAnsi"/>
-          <w:color w:val="000000"/>
-        </w:rPr>
-        <w:t>D”</w:t>
+        <w:t>Grade D</w:t>
+      </w:r>
+      <w:r>
+        <w:rPr>
+          <w:rFonts w:cstheme="minorHAnsi"/>
+          <w:color w:val="000000"/>
+        </w:rPr>
+        <w:t>”</w:t>
       </w:r>
     </w:p>
     <w:p>
@@ -503,89 +639,285 @@
           <w:rFonts w:cstheme="minorHAnsi"/>
           <w:color w:val="000000"/>
         </w:rPr>
-        <w:t xml:space="preserve"> from the fact we are behind the schedule and that our documentation was not r</w:t>
-      </w:r>
-      <w:r>
-        <w:rPr>
-          <w:rFonts w:cstheme="minorHAnsi"/>
-          <w:color w:val="000000"/>
-        </w:rPr>
-        <w:t>eady. w</w:t>
-      </w:r>
-      <w:r>
-        <w:rPr>
-          <w:rFonts w:cstheme="minorHAnsi"/>
-          <w:color w:val="000000"/>
-        </w:rPr>
-        <w:t xml:space="preserve">e were very clear </w:t>
-      </w:r>
-      <w:r>
-        <w:rPr>
-          <w:rFonts w:cstheme="minorHAnsi"/>
-          <w:color w:val="000000"/>
-        </w:rPr>
-        <w:t xml:space="preserve">that </w:t>
-      </w:r>
-      <w:r>
-        <w:rPr>
-          <w:rFonts w:cstheme="minorHAnsi"/>
-          <w:color w:val="000000"/>
-        </w:rPr>
-        <w:t>we were</w:t>
-      </w:r>
-      <w:r>
-        <w:rPr>
-          <w:rFonts w:cstheme="minorHAnsi"/>
-          <w:color w:val="000000"/>
-        </w:rPr>
-        <w:t>\are</w:t>
-      </w:r>
-      <w:r>
-        <w:rPr>
-          <w:rFonts w:cstheme="minorHAnsi"/>
-          <w:color w:val="000000"/>
-        </w:rPr>
-        <w:t xml:space="preserve"> behind schedule.</w:t>
-      </w:r>
-    </w:p>
-    <w:p>
-      <w:pPr>
-        <w:autoSpaceDE w:val="0"/>
-        <w:autoSpaceDN w:val="0"/>
-        <w:adjustRightInd w:val="0"/>
-        <w:spacing w:after="0" w:line="240" w:lineRule="auto"/>
-        <w:rPr>
-          <w:rFonts w:cstheme="minorHAnsi"/>
-          <w:color w:val="000000"/>
-        </w:rPr>
-      </w:pPr>
-      <w:r>
-        <w:rPr>
-          <w:rFonts w:cstheme="minorHAnsi"/>
-          <w:color w:val="000000"/>
-        </w:rPr>
-        <w:t>At</w:t>
-      </w:r>
-      <w:r>
-        <w:rPr>
-          <w:rFonts w:cstheme="minorHAnsi"/>
-          <w:color w:val="000000"/>
-        </w:rPr>
-        <w:t xml:space="preserve"> the</w:t>
-      </w:r>
-      <w:r>
-        <w:rPr>
-          <w:rFonts w:cstheme="minorHAnsi"/>
-          <w:color w:val="000000"/>
-        </w:rPr>
-        <w:t xml:space="preserve"> mid-semester</w:t>
-      </w:r>
-      <w:r>
-        <w:rPr>
-          <w:rFonts w:cstheme="minorHAnsi"/>
-          <w:color w:val="000000"/>
-        </w:rPr>
-        <w:t xml:space="preserve"> interview</w:t>
+        <w:t xml:space="preserve"> from the fact we are behind the schedule and </w:t>
+      </w:r>
+      <w:r>
+        <w:rPr>
+          <w:rFonts w:cstheme="minorHAnsi"/>
+          <w:color w:val="000000"/>
+        </w:rPr>
+        <w:t>that our documentation was not already complete.</w:t>
+      </w:r>
+      <w:r>
+        <w:rPr>
+          <w:rFonts w:cstheme="minorHAnsi"/>
+          <w:color w:val="000000"/>
+        </w:rPr>
+        <w:t xml:space="preserve"> </w:t>
+      </w:r>
+    </w:p>
+    <w:p>
+      <w:pPr>
+        <w:autoSpaceDE w:val="0"/>
+        <w:autoSpaceDN w:val="0"/>
+        <w:adjustRightInd w:val="0"/>
+        <w:spacing w:after="0" w:line="240" w:lineRule="auto"/>
+        <w:rPr>
+          <w:rFonts w:cstheme="minorHAnsi"/>
+          <w:color w:val="000000"/>
+        </w:rPr>
+      </w:pPr>
+      <w:r>
+        <w:rPr>
+          <w:rFonts w:cstheme="minorHAnsi"/>
+          <w:color w:val="000000"/>
+        </w:rPr>
+        <w:t>This is true, and we stated we were behind schedule but still making good progress given the factors listed below.</w:t>
+      </w:r>
+    </w:p>
+    <w:p>
+      <w:pPr>
+        <w:autoSpaceDE w:val="0"/>
+        <w:autoSpaceDN w:val="0"/>
+        <w:adjustRightInd w:val="0"/>
+        <w:spacing w:after="0" w:line="240" w:lineRule="auto"/>
+        <w:rPr>
+          <w:rFonts w:cstheme="minorHAnsi"/>
+          <w:color w:val="000000"/>
+        </w:rPr>
+      </w:pPr>
+    </w:p>
+    <w:p>
+      <w:pPr>
+        <w:pStyle w:val="ListParagraph"/>
+        <w:numPr>
+          <w:ilvl w:val="0"/>
+          <w:numId w:val="3"/>
+        </w:numPr>
+        <w:autoSpaceDE w:val="0"/>
+        <w:autoSpaceDN w:val="0"/>
+        <w:adjustRightInd w:val="0"/>
+        <w:spacing w:after="0" w:line="240" w:lineRule="auto"/>
+        <w:rPr>
+          <w:rFonts w:cstheme="minorHAnsi"/>
+          <w:color w:val="000000"/>
+        </w:rPr>
+      </w:pPr>
+      <w:r>
+        <w:rPr>
+          <w:rFonts w:cstheme="minorHAnsi"/>
+          <w:color w:val="000000"/>
+        </w:rPr>
+        <w:t>The project requires a lot of networking knowledge, as software development students, we’re having to take a lot of information in and decipher what is useful to us.</w:t>
+      </w:r>
+    </w:p>
+    <w:p>
+      <w:pPr>
+        <w:autoSpaceDE w:val="0"/>
+        <w:autoSpaceDN w:val="0"/>
+        <w:adjustRightInd w:val="0"/>
+        <w:spacing w:after="0" w:line="240" w:lineRule="auto"/>
+        <w:rPr>
+          <w:rFonts w:cstheme="minorHAnsi"/>
+          <w:color w:val="000000"/>
+        </w:rPr>
+      </w:pPr>
+    </w:p>
+    <w:p>
+      <w:pPr>
+        <w:pStyle w:val="ListParagraph"/>
+        <w:numPr>
+          <w:ilvl w:val="0"/>
+          <w:numId w:val="3"/>
+        </w:numPr>
+        <w:autoSpaceDE w:val="0"/>
+        <w:autoSpaceDN w:val="0"/>
+        <w:adjustRightInd w:val="0"/>
+        <w:spacing w:after="0" w:line="240" w:lineRule="auto"/>
+        <w:rPr>
+          <w:rFonts w:cstheme="minorHAnsi"/>
+          <w:color w:val="000000"/>
+        </w:rPr>
+      </w:pPr>
+      <w:r>
+        <w:rPr>
+          <w:rFonts w:cstheme="minorHAnsi"/>
+          <w:color w:val="000000"/>
+        </w:rPr>
+        <w:t>We were transitioning between Trello and OneNote, all into GitHub as was recommended, and took some additional time whilst trying to complete tasks.</w:t>
+      </w:r>
+    </w:p>
+    <w:p>
+      <w:pPr>
+        <w:pStyle w:val="ListParagraph"/>
+        <w:numPr>
+          <w:ilvl w:val="0"/>
+          <w:numId w:val="3"/>
+        </w:numPr>
+        <w:autoSpaceDE w:val="0"/>
+        <w:autoSpaceDN w:val="0"/>
+        <w:adjustRightInd w:val="0"/>
+        <w:spacing w:after="0" w:line="240" w:lineRule="auto"/>
+        <w:rPr>
+          <w:rFonts w:cstheme="minorHAnsi"/>
+          <w:color w:val="000000"/>
+        </w:rPr>
+      </w:pPr>
+      <w:r>
+        <w:rPr>
+          <w:rFonts w:cstheme="minorHAnsi"/>
+          <w:color w:val="000000"/>
+        </w:rPr>
+        <w:br/>
+        <w:t>The feasibility study is the deliverable of importance to the client, we don’t want to short-change him by rushing it, it needs to be detailed and accurate. We have organised to meet him on the 8</w:t>
+      </w:r>
+      <w:r>
+        <w:rPr>
+          <w:rFonts w:cstheme="minorHAnsi"/>
+          <w:color w:val="000000"/>
+          <w:vertAlign w:val="superscript"/>
+        </w:rPr>
+        <w:t>th</w:t>
+      </w:r>
+      <w:r>
+        <w:rPr>
+          <w:rFonts w:cstheme="minorHAnsi"/>
+          <w:color w:val="000000"/>
+        </w:rPr>
+        <w:t xml:space="preserve"> of August to share our findings.</w:t>
+      </w:r>
+    </w:p>
+    <w:p>
+      <w:pPr>
+        <w:autoSpaceDE w:val="0"/>
+        <w:autoSpaceDN w:val="0"/>
+        <w:adjustRightInd w:val="0"/>
+        <w:spacing w:after="0" w:line="240" w:lineRule="auto"/>
+        <w:rPr>
+          <w:rFonts w:cstheme="minorHAnsi"/>
+          <w:color w:val="000000"/>
+        </w:rPr>
+      </w:pPr>
+    </w:p>
+    <w:p>
+      <w:pPr>
+        <w:pStyle w:val="ListParagraph"/>
+        <w:numPr>
+          <w:ilvl w:val="0"/>
+          <w:numId w:val="3"/>
+        </w:numPr>
+        <w:autoSpaceDE w:val="0"/>
+        <w:autoSpaceDN w:val="0"/>
+        <w:adjustRightInd w:val="0"/>
+        <w:spacing w:after="0" w:line="240" w:lineRule="auto"/>
+        <w:rPr>
+          <w:rFonts w:cstheme="minorHAnsi"/>
+          <w:color w:val="000000"/>
+        </w:rPr>
+      </w:pPr>
+      <w:r>
+        <w:rPr>
+          <w:rFonts w:cstheme="minorHAnsi"/>
+          <w:color w:val="000000"/>
+        </w:rPr>
+        <w:t xml:space="preserve">It is also worth mentioning we had a messy start to the semester, we had no supervisor for a couple weeks, which led to meeting our client later on to gather requirements. </w:t>
+      </w:r>
+      <w:r>
+        <w:rPr>
+          <w:rFonts w:cstheme="minorHAnsi"/>
+          <w:color w:val="000000"/>
+        </w:rPr>
+        <w:t>Organising everything with shorter notice was challenging.</w:t>
+      </w:r>
+    </w:p>
+    <w:p>
+      <w:pPr>
+        <w:autoSpaceDE w:val="0"/>
+        <w:autoSpaceDN w:val="0"/>
+        <w:adjustRightInd w:val="0"/>
+        <w:spacing w:after="0" w:line="240" w:lineRule="auto"/>
+        <w:rPr>
+          <w:rFonts w:cstheme="minorHAnsi"/>
+          <w:color w:val="000000"/>
+        </w:rPr>
+      </w:pPr>
+    </w:p>
+    <w:p>
+      <w:pPr>
+        <w:autoSpaceDE w:val="0"/>
+        <w:autoSpaceDN w:val="0"/>
+        <w:adjustRightInd w:val="0"/>
+        <w:spacing w:after="0" w:line="240" w:lineRule="auto"/>
+        <w:rPr>
+          <w:rFonts w:cstheme="minorHAnsi"/>
+          <w:color w:val="000000"/>
+        </w:rPr>
+      </w:pPr>
+      <w:r>
+        <w:rPr>
+          <w:rFonts w:cstheme="minorHAnsi"/>
+          <w:color w:val="000000"/>
+        </w:rPr>
+        <w:t>Also, o</w:t>
+      </w:r>
+      <w:r>
+        <w:rPr>
+          <w:rFonts w:cstheme="minorHAnsi"/>
+          <w:color w:val="000000"/>
+        </w:rPr>
+        <w:t>ur Proposal</w:t>
+      </w:r>
+      <w:r>
+        <w:rPr>
+          <w:rFonts w:cstheme="minorHAnsi"/>
+          <w:color w:val="000000"/>
+        </w:rPr>
+        <w:t xml:space="preserve"> that had a decent grade</w:t>
+      </w:r>
+      <w:r>
+        <w:rPr>
+          <w:rFonts w:cstheme="minorHAnsi"/>
+          <w:color w:val="000000"/>
+        </w:rPr>
+        <w:t xml:space="preserve"> had a few points of feedback that we addressed, so receiving such a low grade here </w:t>
+      </w:r>
+      <w:r>
+        <w:rPr>
+          <w:rFonts w:cstheme="minorHAnsi"/>
+          <w:color w:val="000000"/>
+        </w:rPr>
+        <w:t>feels slightly harsh.</w:t>
+      </w:r>
+    </w:p>
+    <w:p>
+      <w:pPr>
+        <w:autoSpaceDE w:val="0"/>
+        <w:autoSpaceDN w:val="0"/>
+        <w:adjustRightInd w:val="0"/>
+        <w:spacing w:after="0" w:line="240" w:lineRule="auto"/>
+        <w:rPr>
+          <w:rFonts w:cstheme="minorHAnsi"/>
+          <w:color w:val="000000"/>
+        </w:rPr>
+      </w:pPr>
+    </w:p>
+    <w:p>
+      <w:pPr>
+        <w:autoSpaceDE w:val="0"/>
+        <w:autoSpaceDN w:val="0"/>
+        <w:adjustRightInd w:val="0"/>
+        <w:spacing w:after="0" w:line="240" w:lineRule="auto"/>
+        <w:rPr>
+          <w:rFonts w:cstheme="minorHAnsi"/>
+          <w:color w:val="000000"/>
+        </w:rPr>
+      </w:pPr>
+      <w:r>
+        <w:rPr>
+          <w:rFonts w:cstheme="minorHAnsi"/>
+          <w:color w:val="000000"/>
+        </w:rPr>
+        <w:t>Please elaborate what you mean by “minutes not detailed”? We thought we had been including enough information</w:t>
       </w:r>
       <w:r>
         <w:rPr>
@@ -599,6 +931,76 @@
           <w:rFonts w:cstheme="minorHAnsi"/>
           <w:color w:val="000000"/>
         </w:rPr>
+        <w:t xml:space="preserve"> so if we can improve on this we’d like to.</w:t>
+      </w:r>
+    </w:p>
+    <w:p>
+      <w:pPr>
+        <w:autoSpaceDE w:val="0"/>
+        <w:autoSpaceDN w:val="0"/>
+        <w:adjustRightInd w:val="0"/>
+        <w:spacing w:after="0" w:line="240" w:lineRule="auto"/>
+        <w:rPr>
+          <w:rFonts w:cstheme="minorHAnsi"/>
+          <w:color w:val="000000"/>
+        </w:rPr>
+      </w:pPr>
+    </w:p>
+    <w:p>
+      <w:pPr>
+        <w:autoSpaceDE w:val="0"/>
+        <w:autoSpaceDN w:val="0"/>
+        <w:adjustRightInd w:val="0"/>
+        <w:spacing w:after="0" w:line="240" w:lineRule="auto"/>
+        <w:rPr>
+          <w:rFonts w:cstheme="minorHAnsi"/>
+          <w:color w:val="000000"/>
+        </w:rPr>
+      </w:pPr>
+    </w:p>
+    <w:p>
+      <w:pPr>
+        <w:autoSpaceDE w:val="0"/>
+        <w:autoSpaceDN w:val="0"/>
+        <w:adjustRightInd w:val="0"/>
+        <w:spacing w:after="0" w:line="240" w:lineRule="auto"/>
+        <w:rPr>
+          <w:rFonts w:cstheme="minorHAnsi"/>
+          <w:color w:val="000000"/>
+        </w:rPr>
+      </w:pPr>
+    </w:p>
+    <w:p>
+      <w:pPr>
+        <w:autoSpaceDE w:val="0"/>
+        <w:autoSpaceDN w:val="0"/>
+        <w:adjustRightInd w:val="0"/>
+        <w:spacing w:after="0" w:line="240" w:lineRule="auto"/>
+        <w:rPr>
+          <w:rFonts w:cstheme="minorHAnsi"/>
+          <w:color w:val="000000"/>
+        </w:rPr>
+      </w:pPr>
+      <w:r>
+        <w:rPr>
+          <w:rFonts w:cstheme="minorHAnsi"/>
+          <w:b/>
+          <w:color w:val="000000"/>
+        </w:rPr>
+        <w:t>Learning Progress</w:t>
+      </w:r>
+      <w:r>
+        <w:rPr>
+          <w:rFonts w:cstheme="minorHAnsi"/>
+          <w:color w:val="000000"/>
+        </w:rPr>
+        <w:t xml:space="preserve"> –</w:t>
+      </w:r>
+      <w:r>
+        <w:rPr>
+          <w:rFonts w:cstheme="minorHAnsi"/>
+          <w:color w:val="000000"/>
+        </w:rPr>
         <w:t xml:space="preserve"> </w:t>
       </w:r>
       <w:r>
@@ -606,65 +1008,8 @@
           <w:rFonts w:cstheme="minorHAnsi"/>
           <w:color w:val="000000"/>
         </w:rPr>
-        <w:t>we</w:t>
-      </w:r>
-      <w:r>
-        <w:rPr>
-          <w:rFonts w:cstheme="minorHAnsi"/>
-          <w:color w:val="000000"/>
-        </w:rPr>
-        <w:t xml:space="preserve"> sh</w:t>
-      </w:r>
-      <w:r>
-        <w:rPr>
-          <w:rFonts w:cstheme="minorHAnsi"/>
-          <w:color w:val="000000"/>
-        </w:rPr>
-        <w:t>owed the work w</w:t>
-      </w:r>
-      <w:r>
-        <w:rPr>
-          <w:rFonts w:cstheme="minorHAnsi"/>
-          <w:color w:val="000000"/>
-        </w:rPr>
-        <w:t>e had done, what was missing,</w:t>
-      </w:r>
-      <w:r>
-        <w:rPr>
-          <w:rFonts w:cstheme="minorHAnsi"/>
-          <w:color w:val="000000"/>
-        </w:rPr>
-        <w:t xml:space="preserve"> what was to happen next</w:t>
-      </w:r>
-      <w:r>
-        <w:rPr>
-          <w:rFonts w:cstheme="minorHAnsi"/>
-          <w:color w:val="000000"/>
-        </w:rPr>
-        <w:t xml:space="preserve"> and how we were working. That included,</w:t>
-      </w:r>
-      <w:r>
-        <w:rPr>
-          <w:rFonts w:cstheme="minorHAnsi"/>
-          <w:color w:val="000000"/>
-        </w:rPr>
-        <w:t xml:space="preserve"> u</w:t>
-      </w:r>
-      <w:r>
-        <w:rPr>
-          <w:rFonts w:cstheme="minorHAnsi"/>
-          <w:color w:val="000000"/>
-        </w:rPr>
-        <w:t>sin</w:t>
-      </w:r>
-      <w:r>
-        <w:rPr>
-          <w:rFonts w:cstheme="minorHAnsi"/>
-          <w:color w:val="000000"/>
-        </w:rPr>
-        <w:t xml:space="preserve">g PMS tools such as Trello and </w:t>
-      </w:r>
-      <w:proofErr w:type="spellStart"/>
+        <w:t>“</w:t>
+      </w:r>
       <w:r>
         <w:rPr>
           <w:rFonts w:cstheme="minorHAnsi"/>
@@ -677,541 +1022,7 @@
           <w:rFonts w:cstheme="minorHAnsi"/>
           <w:color w:val="000000"/>
         </w:rPr>
-        <w:t>ithub</w:t>
-      </w:r>
-      <w:proofErr w:type="spellEnd"/>
-      <w:r>
-        <w:rPr>
-          <w:rFonts w:cstheme="minorHAnsi"/>
-          <w:color w:val="000000"/>
-        </w:rPr>
-        <w:t>, at the time were transitioning fr</w:t>
-      </w:r>
-      <w:r>
-        <w:rPr>
-          <w:rFonts w:cstheme="minorHAnsi"/>
-          <w:color w:val="000000"/>
-        </w:rPr>
-        <w:t xml:space="preserve">om OneNote to </w:t>
-      </w:r>
-      <w:proofErr w:type="spellStart"/>
-      <w:r>
-        <w:rPr>
-          <w:rFonts w:cstheme="minorHAnsi"/>
-          <w:color w:val="000000"/>
-        </w:rPr>
-        <w:t>Github</w:t>
-      </w:r>
-      <w:proofErr w:type="spellEnd"/>
-      <w:r>
-        <w:rPr>
-          <w:rFonts w:cstheme="minorHAnsi"/>
-          <w:color w:val="000000"/>
-        </w:rPr>
-        <w:t xml:space="preserve"> an</w:t>
-      </w:r>
-      <w:r>
-        <w:rPr>
-          <w:rFonts w:cstheme="minorHAnsi"/>
-          <w:color w:val="000000"/>
-        </w:rPr>
-        <w:t>d</w:t>
-      </w:r>
-      <w:r>
-        <w:rPr>
-          <w:rFonts w:cstheme="minorHAnsi"/>
-          <w:color w:val="000000"/>
-        </w:rPr>
-        <w:t xml:space="preserve"> from Trello to </w:t>
-      </w:r>
-      <w:proofErr w:type="spellStart"/>
-      <w:r>
-        <w:rPr>
-          <w:rFonts w:cstheme="minorHAnsi"/>
-          <w:color w:val="000000"/>
-        </w:rPr>
-        <w:t>G</w:t>
-      </w:r>
-      <w:r>
-        <w:rPr>
-          <w:rFonts w:cstheme="minorHAnsi"/>
-          <w:color w:val="000000"/>
-        </w:rPr>
-        <w:t>ithub</w:t>
-      </w:r>
-      <w:proofErr w:type="spellEnd"/>
-      <w:r>
-        <w:rPr>
-          <w:rFonts w:cstheme="minorHAnsi"/>
-          <w:color w:val="000000"/>
-        </w:rPr>
-        <w:t>.</w:t>
-      </w:r>
-    </w:p>
-    <w:p>
-      <w:pPr>
-        <w:autoSpaceDE w:val="0"/>
-        <w:autoSpaceDN w:val="0"/>
-        <w:adjustRightInd w:val="0"/>
-        <w:spacing w:after="0" w:line="240" w:lineRule="auto"/>
-        <w:rPr>
-          <w:rFonts w:cstheme="minorHAnsi"/>
-          <w:color w:val="000000"/>
-        </w:rPr>
-      </w:pPr>
-    </w:p>
-    <w:p>
-      <w:pPr>
-        <w:autoSpaceDE w:val="0"/>
-        <w:autoSpaceDN w:val="0"/>
-        <w:adjustRightInd w:val="0"/>
-        <w:spacing w:after="0" w:line="240" w:lineRule="auto"/>
-        <w:rPr>
-          <w:rFonts w:cstheme="minorHAnsi"/>
-          <w:color w:val="000000"/>
-        </w:rPr>
-      </w:pPr>
-      <w:r>
-        <w:rPr>
-          <w:rFonts w:cstheme="minorHAnsi"/>
-          <w:color w:val="000000"/>
-        </w:rPr>
-        <w:t xml:space="preserve">Also, we have a plan which we have </w:t>
-      </w:r>
-      <w:r>
-        <w:rPr>
-          <w:rFonts w:cstheme="minorHAnsi"/>
-          <w:color w:val="000000"/>
-        </w:rPr>
-        <w:t>been</w:t>
-      </w:r>
-      <w:r>
-        <w:rPr>
-          <w:rFonts w:cstheme="minorHAnsi"/>
-          <w:color w:val="000000"/>
-        </w:rPr>
-        <w:t xml:space="preserve"> following as shown in our project proposal. There</w:t>
-      </w:r>
-      <w:r>
-        <w:rPr>
-          <w:rFonts w:cstheme="minorHAnsi"/>
-          <w:color w:val="000000"/>
-        </w:rPr>
-        <w:t>,</w:t>
-      </w:r>
-      <w:r>
-        <w:rPr>
-          <w:rFonts w:cstheme="minorHAnsi"/>
-          <w:color w:val="000000"/>
-        </w:rPr>
-        <w:t xml:space="preserve"> we describe the project deliverables which </w:t>
-      </w:r>
-      <w:r>
-        <w:rPr>
-          <w:rFonts w:cstheme="minorHAnsi"/>
-          <w:color w:val="000000"/>
-        </w:rPr>
-        <w:t>highlights</w:t>
-      </w:r>
-      <w:r>
-        <w:rPr>
-          <w:rFonts w:cstheme="minorHAnsi"/>
-          <w:color w:val="000000"/>
-        </w:rPr>
-        <w:t xml:space="preserve"> that the </w:t>
-      </w:r>
-      <w:r>
-        <w:rPr>
-          <w:rFonts w:cstheme="minorHAnsi"/>
-          <w:color w:val="000000"/>
-        </w:rPr>
-        <w:t>f</w:t>
-      </w:r>
-      <w:r>
-        <w:rPr>
-          <w:rFonts w:cstheme="minorHAnsi"/>
-          <w:color w:val="000000"/>
-        </w:rPr>
-        <w:t xml:space="preserve">easibility assessment is of great importance for our project. The </w:t>
-      </w:r>
-      <w:r>
-        <w:rPr>
-          <w:rFonts w:cstheme="minorHAnsi"/>
-          <w:color w:val="000000"/>
-        </w:rPr>
-        <w:t xml:space="preserve">feasibility </w:t>
-      </w:r>
-      <w:r>
-        <w:rPr>
-          <w:rFonts w:cstheme="minorHAnsi"/>
-          <w:color w:val="000000"/>
-        </w:rPr>
-        <w:t>assessment is to be shown to the client on the 8</w:t>
-      </w:r>
-      <w:r>
-        <w:rPr>
-          <w:rFonts w:cstheme="minorHAnsi"/>
-          <w:color w:val="000000"/>
-          <w:vertAlign w:val="superscript"/>
-        </w:rPr>
-        <w:t>th</w:t>
-      </w:r>
-      <w:r>
-        <w:rPr>
-          <w:rFonts w:cstheme="minorHAnsi"/>
-          <w:color w:val="000000"/>
-        </w:rPr>
-        <w:t xml:space="preserve"> August 2017.</w:t>
-      </w:r>
-    </w:p>
-    <w:p>
-      <w:pPr>
-        <w:autoSpaceDE w:val="0"/>
-        <w:autoSpaceDN w:val="0"/>
-        <w:adjustRightInd w:val="0"/>
-        <w:spacing w:after="0" w:line="240" w:lineRule="auto"/>
-        <w:rPr>
-          <w:rFonts w:cstheme="minorHAnsi"/>
-          <w:color w:val="000000"/>
-        </w:rPr>
-      </w:pPr>
-    </w:p>
-    <w:p>
-      <w:pPr>
-        <w:autoSpaceDE w:val="0"/>
-        <w:autoSpaceDN w:val="0"/>
-        <w:adjustRightInd w:val="0"/>
-        <w:spacing w:after="0" w:line="240" w:lineRule="auto"/>
-        <w:rPr>
-          <w:rFonts w:cstheme="minorHAnsi"/>
-          <w:color w:val="000000"/>
-        </w:rPr>
-      </w:pPr>
-      <w:r>
-        <w:rPr>
-          <w:rFonts w:cstheme="minorHAnsi"/>
-          <w:color w:val="000000"/>
-        </w:rPr>
-        <w:t xml:space="preserve">Could you please give us more details on why our team is </w:t>
-      </w:r>
-      <w:r>
-        <w:rPr>
-          <w:rFonts w:cstheme="minorHAnsi"/>
-          <w:color w:val="000000"/>
-        </w:rPr>
-        <w:t>seemed</w:t>
-      </w:r>
-      <w:r>
-        <w:rPr>
-          <w:rFonts w:cstheme="minorHAnsi"/>
-          <w:color w:val="000000"/>
-        </w:rPr>
-        <w:t xml:space="preserve"> to be doing so badly? What is </w:t>
-      </w:r>
-      <w:r>
-        <w:rPr>
-          <w:rFonts w:cstheme="minorHAnsi"/>
-          <w:color w:val="000000"/>
-        </w:rPr>
-        <w:t xml:space="preserve">missing in our </w:t>
-      </w:r>
-      <w:proofErr w:type="spellStart"/>
-      <w:r>
-        <w:rPr>
-          <w:rFonts w:cstheme="minorHAnsi"/>
-          <w:color w:val="000000"/>
-        </w:rPr>
-        <w:t>plan?A</w:t>
-      </w:r>
-      <w:r>
-        <w:rPr>
-          <w:rFonts w:cstheme="minorHAnsi"/>
-          <w:color w:val="000000"/>
-        </w:rPr>
-        <w:t>s</w:t>
-      </w:r>
-      <w:proofErr w:type="spellEnd"/>
-      <w:r>
-        <w:rPr>
-          <w:rFonts w:cstheme="minorHAnsi"/>
-          <w:color w:val="000000"/>
-        </w:rPr>
-        <w:t xml:space="preserve"> far as we know the project plan had few critics such that we got an </w:t>
-      </w:r>
-      <w:r>
-        <w:rPr>
-          <w:rFonts w:cstheme="minorHAnsi"/>
-          <w:color w:val="000000"/>
-        </w:rPr>
-        <w:t>“</w:t>
-      </w:r>
-      <w:r>
-        <w:rPr>
-          <w:rFonts w:cstheme="minorHAnsi"/>
-          <w:color w:val="000000"/>
-        </w:rPr>
-        <w:t>A</w:t>
-      </w:r>
-      <w:r>
-        <w:rPr>
-          <w:rFonts w:cstheme="minorHAnsi"/>
-          <w:color w:val="000000"/>
-        </w:rPr>
-        <w:t>”</w:t>
-      </w:r>
-      <w:r>
-        <w:rPr>
-          <w:rFonts w:cstheme="minorHAnsi"/>
-          <w:color w:val="000000"/>
-        </w:rPr>
-        <w:t xml:space="preserve"> grade as ov</w:t>
-      </w:r>
-      <w:r>
-        <w:rPr>
-          <w:rFonts w:cstheme="minorHAnsi"/>
-          <w:color w:val="000000"/>
-        </w:rPr>
-        <w:t>erall for our project proposal.</w:t>
-      </w:r>
-    </w:p>
-    <w:p>
-      <w:pPr>
-        <w:autoSpaceDE w:val="0"/>
-        <w:autoSpaceDN w:val="0"/>
-        <w:adjustRightInd w:val="0"/>
-        <w:spacing w:after="0" w:line="240" w:lineRule="auto"/>
-        <w:rPr>
-          <w:rFonts w:cstheme="minorHAnsi"/>
-          <w:color w:val="000000"/>
-        </w:rPr>
-      </w:pPr>
-    </w:p>
-    <w:p>
-      <w:pPr>
-        <w:autoSpaceDE w:val="0"/>
-        <w:autoSpaceDN w:val="0"/>
-        <w:adjustRightInd w:val="0"/>
-        <w:spacing w:after="0" w:line="240" w:lineRule="auto"/>
-        <w:rPr>
-          <w:rFonts w:cstheme="minorHAnsi"/>
-          <w:color w:val="000000"/>
-        </w:rPr>
-      </w:pPr>
-      <w:r>
-        <w:rPr>
-          <w:rFonts w:cstheme="minorHAnsi"/>
-          <w:color w:val="000000"/>
-        </w:rPr>
-        <w:t>As we mentioned, the feasibility study is of great importance and our conclusion, therefore, must assess several elements of the feasibility study</w:t>
-      </w:r>
-      <w:r>
-        <w:rPr>
-          <w:rFonts w:cstheme="minorHAnsi"/>
-          <w:color w:val="000000"/>
-        </w:rPr>
-        <w:t>. Could you point out what we are missing or is not clear? Further feedback is greatly appreciated.</w:t>
-      </w:r>
-    </w:p>
-    <w:p>
-      <w:pPr>
-        <w:autoSpaceDE w:val="0"/>
-        <w:autoSpaceDN w:val="0"/>
-        <w:adjustRightInd w:val="0"/>
-        <w:spacing w:after="0" w:line="240" w:lineRule="auto"/>
-        <w:rPr>
-          <w:rFonts w:cstheme="minorHAnsi"/>
-          <w:color w:val="000000"/>
-        </w:rPr>
-      </w:pPr>
-    </w:p>
-    <w:p>
-      <w:pPr>
-        <w:autoSpaceDE w:val="0"/>
-        <w:autoSpaceDN w:val="0"/>
-        <w:adjustRightInd w:val="0"/>
-        <w:spacing w:after="0" w:line="240" w:lineRule="auto"/>
-        <w:rPr>
-          <w:rFonts w:cstheme="minorHAnsi"/>
-          <w:color w:val="000000"/>
-        </w:rPr>
-      </w:pPr>
-      <w:r>
-        <w:rPr>
-          <w:rFonts w:cstheme="minorHAnsi"/>
-          <w:color w:val="000000"/>
-        </w:rPr>
-        <w:t>When you say minutes not “detailed”, could you help us understand this argument better?</w:t>
-      </w:r>
-    </w:p>
-    <w:p>
-      <w:pPr>
-        <w:autoSpaceDE w:val="0"/>
-        <w:autoSpaceDN w:val="0"/>
-        <w:adjustRightInd w:val="0"/>
-        <w:spacing w:after="0" w:line="240" w:lineRule="auto"/>
-        <w:rPr>
-          <w:rFonts w:cstheme="minorHAnsi"/>
-          <w:color w:val="000000"/>
-        </w:rPr>
-      </w:pPr>
-    </w:p>
-    <w:p>
-      <w:pPr>
-        <w:autoSpaceDE w:val="0"/>
-        <w:autoSpaceDN w:val="0"/>
-        <w:adjustRightInd w:val="0"/>
-        <w:spacing w:after="0" w:line="240" w:lineRule="auto"/>
-        <w:rPr>
-          <w:rFonts w:cstheme="minorHAnsi"/>
-          <w:color w:val="000000"/>
-        </w:rPr>
-      </w:pPr>
-      <w:r>
-        <w:rPr>
-          <w:rFonts w:cstheme="minorHAnsi"/>
-          <w:color w:val="000000"/>
-        </w:rPr>
-        <w:t>We, also, would like to highlight that we met our supervisor on the 5</w:t>
-      </w:r>
-      <w:r>
-        <w:rPr>
-          <w:rFonts w:cstheme="minorHAnsi"/>
-          <w:color w:val="000000"/>
-          <w:vertAlign w:val="superscript"/>
-        </w:rPr>
-        <w:t>th</w:t>
-      </w:r>
-      <w:r>
-        <w:rPr>
-          <w:rFonts w:cstheme="minorHAnsi"/>
-          <w:color w:val="000000"/>
-          <w:vertAlign w:val="superscript"/>
-        </w:rPr>
-        <w:t xml:space="preserve"> </w:t>
-      </w:r>
-      <w:r>
-        <w:rPr>
-          <w:rFonts w:cstheme="minorHAnsi"/>
-          <w:color w:val="000000"/>
-        </w:rPr>
-        <w:t>week of the semester. We had great difficulty in organizing our team halfway through the semester.</w:t>
-      </w:r>
-      <w:bookmarkStart w:id="0" w:name="_GoBack"/>
-      <w:bookmarkEnd w:id="0"/>
-    </w:p>
-    <w:p>
-      <w:pPr>
-        <w:autoSpaceDE w:val="0"/>
-        <w:autoSpaceDN w:val="0"/>
-        <w:adjustRightInd w:val="0"/>
-        <w:spacing w:after="0" w:line="240" w:lineRule="auto"/>
-        <w:rPr>
-          <w:rFonts w:cstheme="minorHAnsi"/>
-          <w:color w:val="000000"/>
-        </w:rPr>
-      </w:pPr>
-    </w:p>
-    <w:p>
-      <w:pPr>
-        <w:autoSpaceDE w:val="0"/>
-        <w:autoSpaceDN w:val="0"/>
-        <w:adjustRightInd w:val="0"/>
-        <w:spacing w:after="0" w:line="240" w:lineRule="auto"/>
-        <w:rPr>
-          <w:rFonts w:cstheme="minorHAnsi"/>
-          <w:color w:val="000000"/>
-        </w:rPr>
-      </w:pPr>
-    </w:p>
-    <w:p>
-      <w:pPr>
-        <w:autoSpaceDE w:val="0"/>
-        <w:autoSpaceDN w:val="0"/>
-        <w:adjustRightInd w:val="0"/>
-        <w:spacing w:after="0" w:line="240" w:lineRule="auto"/>
-        <w:rPr>
-          <w:rFonts w:cstheme="minorHAnsi"/>
-          <w:color w:val="000000"/>
-        </w:rPr>
-      </w:pPr>
-    </w:p>
-    <w:p>
-      <w:pPr>
-        <w:autoSpaceDE w:val="0"/>
-        <w:autoSpaceDN w:val="0"/>
-        <w:adjustRightInd w:val="0"/>
-        <w:spacing w:after="0" w:line="240" w:lineRule="auto"/>
-        <w:rPr>
-          <w:rFonts w:cstheme="minorHAnsi"/>
-          <w:color w:val="000000"/>
-        </w:rPr>
-      </w:pPr>
-    </w:p>
-    <w:p>
-      <w:pPr>
-        <w:autoSpaceDE w:val="0"/>
-        <w:autoSpaceDN w:val="0"/>
-        <w:adjustRightInd w:val="0"/>
-        <w:spacing w:after="0" w:line="240" w:lineRule="auto"/>
-        <w:rPr>
-          <w:rFonts w:cstheme="minorHAnsi"/>
-          <w:color w:val="000000"/>
-        </w:rPr>
-      </w:pPr>
-    </w:p>
-    <w:p>
-      <w:pPr>
-        <w:autoSpaceDE w:val="0"/>
-        <w:autoSpaceDN w:val="0"/>
-        <w:adjustRightInd w:val="0"/>
-        <w:spacing w:after="0" w:line="240" w:lineRule="auto"/>
-        <w:rPr>
-          <w:rFonts w:cstheme="minorHAnsi"/>
-          <w:color w:val="000000"/>
-        </w:rPr>
-      </w:pPr>
-      <w:r>
-        <w:rPr>
-          <w:rFonts w:cstheme="minorHAnsi"/>
-          <w:b/>
-          <w:color w:val="000000"/>
-        </w:rPr>
-        <w:t>Learning Progress</w:t>
-      </w:r>
-      <w:r>
-        <w:rPr>
-          <w:rFonts w:cstheme="minorHAnsi"/>
-          <w:color w:val="000000"/>
-        </w:rPr>
-        <w:t xml:space="preserve"> –</w:t>
-      </w:r>
-      <w:r>
-        <w:rPr>
-          <w:rFonts w:cstheme="minorHAnsi"/>
-          <w:color w:val="000000"/>
-        </w:rPr>
-        <w:t xml:space="preserve"> </w:t>
-      </w:r>
-      <w:r>
-        <w:rPr>
-          <w:rFonts w:cstheme="minorHAnsi"/>
-          <w:color w:val="000000"/>
-        </w:rPr>
-        <w:t>“</w:t>
-      </w:r>
-      <w:r>
-        <w:rPr>
-          <w:rFonts w:cstheme="minorHAnsi"/>
-          <w:color w:val="000000"/>
-        </w:rPr>
-        <w:t>grade</w:t>
-      </w:r>
-      <w:r>
-        <w:rPr>
-          <w:rFonts w:cstheme="minorHAnsi"/>
-          <w:color w:val="000000"/>
-        </w:rPr>
-        <w:t xml:space="preserve">  </w:t>
+        <w:t xml:space="preserve">rade  </w:t>
       </w:r>
       <w:r>
         <w:rPr>
@@ -1284,48 +1095,15 @@
           <w:rFonts w:cstheme="minorHAnsi"/>
           <w:color w:val="000000"/>
         </w:rPr>
-        <w:t>We believe of your assessment for “learning Progress” is incorrect. We would like not how the “learning process” is measured?</w:t>
-      </w:r>
-    </w:p>
-    <w:p>
-      <w:pPr>
-        <w:autoSpaceDE w:val="0"/>
-        <w:autoSpaceDN w:val="0"/>
-        <w:adjustRightInd w:val="0"/>
-        <w:spacing w:after="0" w:line="240" w:lineRule="auto"/>
-        <w:rPr>
-          <w:rFonts w:cstheme="minorHAnsi"/>
-          <w:color w:val="000000"/>
-        </w:rPr>
-      </w:pPr>
-    </w:p>
-    <w:p>
-      <w:pPr>
-        <w:autoSpaceDE w:val="0"/>
-        <w:autoSpaceDN w:val="0"/>
-        <w:adjustRightInd w:val="0"/>
-        <w:spacing w:after="0" w:line="240" w:lineRule="auto"/>
-        <w:rPr>
-          <w:rFonts w:cstheme="minorHAnsi"/>
-          <w:color w:val="000000"/>
-        </w:rPr>
-      </w:pPr>
-      <w:r>
-        <w:rPr>
-          <w:rFonts w:cstheme="minorHAnsi"/>
-          <w:color w:val="000000"/>
-        </w:rPr>
         <w:t xml:space="preserve">We have </w:t>
       </w:r>
-      <w:proofErr w:type="spellStart"/>
-      <w:r>
-        <w:rPr>
-          <w:rFonts w:cstheme="minorHAnsi"/>
-          <w:color w:val="000000"/>
-        </w:rPr>
-        <w:t>spend</w:t>
-      </w:r>
-      <w:proofErr w:type="spellEnd"/>
+      <w:r>
+        <w:rPr>
+          <w:rFonts w:cstheme="minorHAnsi"/>
+          <w:color w:val="000000"/>
+        </w:rPr>
+        <w:t>spent</w:t>
+      </w:r>
       <w:r>
         <w:rPr>
           <w:rFonts w:cstheme="minorHAnsi"/>
@@ -1383,7 +1161,14 @@
           <w:rFonts w:cstheme="minorHAnsi"/>
           <w:color w:val="000000"/>
         </w:rPr>
-        <w:t xml:space="preserve"> ( includes the client, the organizer, the ASB venue, judges, scorers, markers</w:t>
+        <w:t xml:space="preserve"> (i</w:t>
+      </w:r>
+      <w:r>
+        <w:rPr>
+          <w:rFonts w:cstheme="minorHAnsi"/>
+          <w:color w:val="000000"/>
+        </w:rPr>
+        <w:t>ncludes the client, the organizer, the ASB venue, judges, scorers, markers</w:t>
       </w:r>
       <w:r>
         <w:rPr>
@@ -1404,7 +1189,7 @@
           <w:rFonts w:cstheme="minorHAnsi"/>
           <w:color w:val="000000"/>
         </w:rPr>
-        <w:t xml:space="preserve">; </w:t>
+        <w:t>.</w:t>
       </w:r>
     </w:p>
     <w:p>
@@ -1435,7 +1220,7 @@
           <w:rFonts w:cstheme="minorHAnsi"/>
           <w:color w:val="000000"/>
         </w:rPr>
-        <w:t xml:space="preserve">hat the MATHEXT competition is; </w:t>
+        <w:t>hat the MATHEX competition is.</w:t>
       </w:r>
     </w:p>
     <w:p>
@@ -1480,7 +1265,14 @@
           <w:rFonts w:cstheme="minorHAnsi"/>
           <w:color w:val="000000"/>
         </w:rPr>
-        <w:t xml:space="preserve">, routers, Wireless access points and </w:t>
+        <w:t xml:space="preserve">, routers, </w:t>
+      </w:r>
+      <w:r>
+        <w:rPr>
+          <w:rFonts w:cstheme="minorHAnsi"/>
+          <w:color w:val="000000"/>
+        </w:rPr>
+        <w:t xml:space="preserve">Wireless access points and </w:t>
       </w:r>
       <w:proofErr w:type="spellStart"/>
       <w:r>
@@ -1496,7 +1288,21 @@
           <w:rFonts w:cstheme="minorHAnsi"/>
           <w:color w:val="000000"/>
         </w:rPr>
-        <w:t xml:space="preserve">) , being that none of the member of our group has a networking major; </w:t>
+        <w:t>)</w:t>
+      </w:r>
+      <w:r>
+        <w:rPr>
+          <w:rFonts w:cstheme="minorHAnsi"/>
+          <w:color w:val="000000"/>
+        </w:rPr>
+        <w:t>, being that none of the member of ou</w:t>
+      </w:r>
+      <w:r>
+        <w:rPr>
+          <w:rFonts w:cstheme="minorHAnsi"/>
+          <w:color w:val="000000"/>
+        </w:rPr>
+        <w:t>r group has a networking major.</w:t>
       </w:r>
     </w:p>
     <w:p>
@@ -1527,7 +1333,21 @@
           <w:rFonts w:cstheme="minorHAnsi"/>
           <w:color w:val="000000"/>
         </w:rPr>
-        <w:t xml:space="preserve">road research about serves hardware, it includes hardware specifications, parts, types of servers, what server would be necessary, how to calculate </w:t>
+        <w:t>road research about serve</w:t>
+      </w:r>
+      <w:r>
+        <w:rPr>
+          <w:rFonts w:cstheme="minorHAnsi"/>
+          <w:color w:val="000000"/>
+        </w:rPr>
+        <w:t>r</w:t>
+      </w:r>
+      <w:r>
+        <w:rPr>
+          <w:rFonts w:cstheme="minorHAnsi"/>
+          <w:color w:val="000000"/>
+        </w:rPr>
+        <w:t xml:space="preserve"> hardware, it includes hardware specifications, parts, types of servers, what server would be necessary, how to calculate </w:t>
       </w:r>
       <w:r>
         <w:rPr>
@@ -1555,23 +1375,14 @@
           <w:rFonts w:cstheme="minorHAnsi"/>
           <w:color w:val="000000"/>
         </w:rPr>
-        <w:t xml:space="preserve">implementation, prices and </w:t>
-      </w:r>
-      <w:proofErr w:type="spellStart"/>
-      <w:r>
-        <w:rPr>
-          <w:rFonts w:cstheme="minorHAnsi"/>
-          <w:color w:val="000000"/>
-        </w:rPr>
-        <w:t>etc</w:t>
-      </w:r>
-      <w:proofErr w:type="spellEnd"/>
-      <w:r>
-        <w:rPr>
-          <w:rFonts w:cstheme="minorHAnsi"/>
-          <w:color w:val="000000"/>
-        </w:rPr>
-        <w:t xml:space="preserve">; </w:t>
+        <w:t>implementation, prices and etc</w:t>
+      </w:r>
+      <w:r>
+        <w:rPr>
+          <w:rFonts w:cstheme="minorHAnsi"/>
+          <w:color w:val="000000"/>
+        </w:rPr>
+        <w:t>.</w:t>
       </w:r>
     </w:p>
     <w:p>
@@ -1595,7 +1406,28 @@
           <w:rFonts w:cstheme="minorHAnsi"/>
           <w:color w:val="000000"/>
         </w:rPr>
-        <w:t xml:space="preserve">Understand, compare and chose from several providers for </w:t>
+        <w:t>Understand, compare and cho</w:t>
+      </w:r>
+      <w:r>
+        <w:rPr>
+          <w:rFonts w:cstheme="minorHAnsi"/>
+          <w:color w:val="000000"/>
+        </w:rPr>
+        <w:t>o</w:t>
+      </w:r>
+      <w:r>
+        <w:rPr>
+          <w:rFonts w:cstheme="minorHAnsi"/>
+          <w:color w:val="000000"/>
+        </w:rPr>
+        <w:t>se from severa</w:t>
+      </w:r>
+      <w:r>
+        <w:rPr>
+          <w:rFonts w:cstheme="minorHAnsi"/>
+          <w:color w:val="000000"/>
+        </w:rPr>
+        <w:t xml:space="preserve">l providers for </w:t>
       </w:r>
       <w:proofErr w:type="spellStart"/>
       <w:r>
@@ -1629,21 +1461,26 @@
         </w:rPr>
         <w:t xml:space="preserve">, </w:t>
       </w:r>
-      <w:proofErr w:type="spellStart"/>
-      <w:r>
-        <w:rPr>
-          <w:rFonts w:cstheme="minorHAnsi"/>
-          <w:color w:val="000000"/>
-        </w:rPr>
-        <w:t>ICloud</w:t>
-      </w:r>
-      <w:proofErr w:type="spellEnd"/>
-      <w:r>
-        <w:rPr>
-          <w:rFonts w:cstheme="minorHAnsi"/>
-          <w:color w:val="000000"/>
-        </w:rPr>
-        <w:t xml:space="preserve"> systems that we satisfy our project. Find out what each of them uses, how they work and their benefits.</w:t>
+      <w:r>
+        <w:rPr>
+          <w:rFonts w:cstheme="minorHAnsi"/>
+          <w:color w:val="000000"/>
+        </w:rPr>
+        <w:t>Cloud systems that w</w:t>
+      </w:r>
+      <w:r>
+        <w:rPr>
+          <w:rFonts w:cstheme="minorHAnsi"/>
+          <w:color w:val="000000"/>
+        </w:rPr>
+        <w:t>ill</w:t>
+      </w:r>
+      <w:r>
+        <w:rPr>
+          <w:rFonts w:cstheme="minorHAnsi"/>
+          <w:color w:val="000000"/>
+        </w:rPr>
+        <w:t xml:space="preserve"> satisfy our project. Find out what each of them uses, how they work and their benefits.</w:t>
       </w:r>
     </w:p>
     <w:p>
@@ -1669,6 +1506,13 @@
         </w:rPr>
         <w:t>Find out existing technologies which already exist that could be available to our client</w:t>
       </w:r>
+      <w:r>
+        <w:rPr>
+          <w:rFonts w:cstheme="minorHAnsi"/>
+          <w:color w:val="000000"/>
+        </w:rPr>
+        <w:t>.</w:t>
+      </w:r>
     </w:p>
     <w:p>
       <w:pPr>
@@ -1691,7 +1535,21 @@
           <w:rFonts w:cstheme="minorHAnsi"/>
           <w:color w:val="000000"/>
         </w:rPr>
-        <w:t xml:space="preserve">Explored different open sources licences to meet our requirements </w:t>
+        <w:t>Explored different open sources licences to meet our requirements</w:t>
+      </w:r>
+      <w:r>
+        <w:rPr>
+          <w:rFonts w:cstheme="minorHAnsi"/>
+          <w:color w:val="000000"/>
+        </w:rPr>
+        <w:t>.</w:t>
+      </w:r>
+      <w:r>
+        <w:rPr>
+          <w:rFonts w:cstheme="minorHAnsi"/>
+          <w:color w:val="000000"/>
+        </w:rPr>
+        <w:t xml:space="preserve"> </w:t>
       </w:r>
     </w:p>
     <w:p>
@@ -1767,51 +1625,74 @@
           <w:rFonts w:cstheme="minorHAnsi"/>
           <w:color w:val="000000"/>
         </w:rPr>
-        <w:t xml:space="preserve">These are examples of things we have being learning from. Also, it is plausible to say that we have attended to the R&amp;D lectures, that we have completed a web Developments paper which is of relevance to what we are proposing and so on. </w:t>
-      </w:r>
-    </w:p>
-    <w:p>
-      <w:pPr>
-        <w:autoSpaceDE w:val="0"/>
-        <w:autoSpaceDN w:val="0"/>
-        <w:adjustRightInd w:val="0"/>
-        <w:spacing w:after="0" w:line="240" w:lineRule="auto"/>
-        <w:rPr>
-          <w:rFonts w:cstheme="minorHAnsi"/>
-          <w:color w:val="000000"/>
-        </w:rPr>
-      </w:pPr>
-    </w:p>
-    <w:p>
-      <w:pPr>
-        <w:autoSpaceDE w:val="0"/>
-        <w:autoSpaceDN w:val="0"/>
-        <w:adjustRightInd w:val="0"/>
-        <w:spacing w:after="0" w:line="240" w:lineRule="auto"/>
-        <w:rPr>
-          <w:rFonts w:cstheme="minorHAnsi"/>
-          <w:color w:val="000000"/>
-        </w:rPr>
-      </w:pPr>
-      <w:r>
-        <w:rPr>
-          <w:rFonts w:cstheme="minorHAnsi"/>
-          <w:color w:val="000000"/>
-        </w:rPr>
-        <w:t xml:space="preserve">We agree that it is hard to mark on what we are saying but there are an extremely amount of information we are learning every day which applies to our project. </w:t>
-      </w:r>
-    </w:p>
-    <w:p>
-      <w:pPr>
-        <w:autoSpaceDE w:val="0"/>
-        <w:autoSpaceDN w:val="0"/>
-        <w:adjustRightInd w:val="0"/>
-        <w:spacing w:after="0" w:line="240" w:lineRule="auto"/>
-        <w:rPr>
-          <w:rFonts w:cstheme="minorHAnsi"/>
-          <w:color w:val="000000"/>
-        </w:rPr>
-      </w:pPr>
+        <w:t>These are examples of things we have being learning from. Also, it is plausible to say that we have attended to the R&amp;D le</w:t>
+      </w:r>
+      <w:r>
+        <w:rPr>
+          <w:rFonts w:cstheme="minorHAnsi"/>
+          <w:color w:val="000000"/>
+        </w:rPr>
+        <w:t>ctures, that we have completed the</w:t>
+      </w:r>
+      <w:r>
+        <w:rPr>
+          <w:rFonts w:cstheme="minorHAnsi"/>
+          <w:color w:val="000000"/>
+        </w:rPr>
+        <w:t xml:space="preserve"> </w:t>
+      </w:r>
+      <w:r>
+        <w:rPr>
+          <w:rFonts w:cstheme="minorHAnsi"/>
+          <w:color w:val="000000"/>
+        </w:rPr>
+        <w:t>Web Development</w:t>
+      </w:r>
+      <w:r>
+        <w:rPr>
+          <w:rFonts w:cstheme="minorHAnsi"/>
+          <w:color w:val="000000"/>
+        </w:rPr>
+        <w:t xml:space="preserve"> paper which is of rel</w:t>
+      </w:r>
+      <w:r>
+        <w:rPr>
+          <w:rFonts w:cstheme="minorHAnsi"/>
+          <w:color w:val="000000"/>
+        </w:rPr>
+        <w:t>evance to what we are proposing.</w:t>
+      </w:r>
+    </w:p>
+    <w:p>
+      <w:pPr>
+        <w:autoSpaceDE w:val="0"/>
+        <w:autoSpaceDN w:val="0"/>
+        <w:adjustRightInd w:val="0"/>
+        <w:spacing w:after="0" w:line="240" w:lineRule="auto"/>
+        <w:rPr>
+          <w:rFonts w:cstheme="minorHAnsi"/>
+          <w:color w:val="000000"/>
+        </w:rPr>
+      </w:pPr>
+    </w:p>
+    <w:p>
+      <w:pPr>
+        <w:autoSpaceDE w:val="0"/>
+        <w:autoSpaceDN w:val="0"/>
+        <w:adjustRightInd w:val="0"/>
+        <w:spacing w:after="0" w:line="240" w:lineRule="auto"/>
+        <w:rPr>
+          <w:rFonts w:cstheme="minorHAnsi"/>
+          <w:color w:val="000000"/>
+        </w:rPr>
+      </w:pPr>
+      <w:r>
+        <w:rPr>
+          <w:rFonts w:cstheme="minorHAnsi"/>
+          <w:color w:val="000000"/>
+        </w:rPr>
+        <w:t>We’re confused about how we can better provide evidence of our learning progress, when there is so much information to gather. We thought the work we had been writing, and the links we provided to tutorials, or the papers we had completed were enough.</w:t>
+      </w:r>
     </w:p>
     <w:p>
       <w:pPr>
@@ -1855,14 +1736,14 @@
           <w:rFonts w:cstheme="minorHAnsi"/>
           <w:color w:val="000000"/>
         </w:rPr>
-        <w:t>grade</w:t>
-      </w:r>
-      <w:r>
-        <w:rPr>
-          <w:rFonts w:cstheme="minorHAnsi"/>
-          <w:color w:val="000000"/>
-        </w:rPr>
-        <w:t xml:space="preserve">  </w:t>
+        <w:t>G</w:t>
+      </w:r>
+      <w:r>
+        <w:rPr>
+          <w:rFonts w:cstheme="minorHAnsi"/>
+          <w:color w:val="000000"/>
+        </w:rPr>
+        <w:t xml:space="preserve">rade  </w:t>
       </w:r>
       <w:r>
         <w:rPr>
@@ -1934,54 +1815,106 @@
         <w:rPr>
           <w:rFonts w:cstheme="minorHAnsi"/>
         </w:rPr>
-        <w:t xml:space="preserve">We are very confused on these sections. Here it is mentioned “missing the individual hours’ breakdown” when all of them were sent to our supervisor in the same week. In addition, We had placed in the status report for every member’s logbook section a link to </w:t>
-      </w:r>
-      <w:proofErr w:type="spellStart"/>
-      <w:r>
-        <w:rPr>
-          <w:rFonts w:cstheme="minorHAnsi"/>
-        </w:rPr>
-        <w:t>Github</w:t>
-      </w:r>
-      <w:proofErr w:type="spellEnd"/>
-      <w:r>
-        <w:rPr>
-          <w:rFonts w:cstheme="minorHAnsi"/>
-        </w:rPr>
-        <w:t xml:space="preserve"> which leads to each one’s logbook.</w:t>
-      </w:r>
-    </w:p>
-    <w:p>
-      <w:pPr>
-        <w:rPr>
-          <w:rFonts w:cstheme="minorHAnsi"/>
-        </w:rPr>
-      </w:pPr>
-      <w:r>
-        <w:rPr>
-          <w:rFonts w:cstheme="minorHAnsi"/>
-        </w:rPr>
-        <w:t>Could you please check? There is for sure a misunderstanding here.</w:t>
-      </w:r>
-    </w:p>
-    <w:p>
-      <w:pPr>
-        <w:rPr>
-          <w:rFonts w:cstheme="minorHAnsi"/>
-        </w:rPr>
-      </w:pPr>
-    </w:p>
-    <w:p>
-      <w:pPr>
-        <w:rPr>
-          <w:rFonts w:cstheme="minorHAnsi"/>
-        </w:rPr>
-      </w:pPr>
-      <w:r>
-        <w:rPr>
-          <w:rFonts w:cstheme="minorHAnsi"/>
-        </w:rPr>
-        <w:t xml:space="preserve">Interview – </w:t>
+        <w:t>Here it is mentione</w:t>
+      </w:r>
+      <w:r>
+        <w:rPr>
+          <w:rFonts w:cstheme="minorHAnsi"/>
+        </w:rPr>
+        <w:t>d “missing the individual hours</w:t>
+      </w:r>
+      <w:r>
+        <w:rPr>
+          <w:rFonts w:cstheme="minorHAnsi"/>
+        </w:rPr>
+        <w:t xml:space="preserve"> breakdown” when all of them were sent to our supervisor </w:t>
+      </w:r>
+      <w:r>
+        <w:rPr>
+          <w:rFonts w:cstheme="minorHAnsi"/>
+        </w:rPr>
+        <w:t xml:space="preserve">in the same week. In addition, </w:t>
+      </w:r>
+      <w:r>
+        <w:rPr>
+          <w:rFonts w:cstheme="minorHAnsi"/>
+        </w:rPr>
+        <w:t xml:space="preserve">the status report </w:t>
+      </w:r>
+      <w:r>
+        <w:rPr>
+          <w:rFonts w:cstheme="minorHAnsi"/>
+        </w:rPr>
+        <w:t xml:space="preserve">included a link </w:t>
+      </w:r>
+      <w:r>
+        <w:rPr>
+          <w:rFonts w:cstheme="minorHAnsi"/>
+        </w:rPr>
+        <w:t>for every member’s logbook section</w:t>
+      </w:r>
+      <w:r>
+        <w:rPr>
+          <w:rFonts w:cstheme="minorHAnsi"/>
+        </w:rPr>
+        <w:t xml:space="preserve"> in </w:t>
+      </w:r>
+      <w:r>
+        <w:rPr>
+          <w:rFonts w:cstheme="minorHAnsi"/>
+        </w:rPr>
+        <w:t>GitH</w:t>
+      </w:r>
+      <w:r>
+        <w:rPr>
+          <w:rFonts w:cstheme="minorHAnsi"/>
+        </w:rPr>
+        <w:t>ub.</w:t>
+      </w:r>
+    </w:p>
+    <w:p>
+      <w:pPr>
+        <w:rPr>
+          <w:rFonts w:cstheme="minorHAnsi"/>
+        </w:rPr>
+      </w:pPr>
+      <w:r>
+        <w:rPr>
+          <w:rFonts w:cstheme="minorHAnsi"/>
+        </w:rPr>
+        <w:t xml:space="preserve">There </w:t>
+      </w:r>
+      <w:r>
+        <w:rPr>
+          <w:rFonts w:cstheme="minorHAnsi"/>
+        </w:rPr>
+        <w:t>must be</w:t>
+      </w:r>
+      <w:r>
+        <w:rPr>
+          <w:rFonts w:cstheme="minorHAnsi"/>
+        </w:rPr>
+        <w:t xml:space="preserve"> a misunderstanding here.</w:t>
+      </w:r>
+    </w:p>
+    <w:p>
+      <w:pPr>
+        <w:rPr>
+          <w:rFonts w:cstheme="minorHAnsi"/>
+        </w:rPr>
+      </w:pPr>
+      <w:r>
+        <w:rPr>
+          <w:rFonts w:cstheme="minorHAnsi"/>
+          <w:b/>
+        </w:rPr>
+        <w:t>Interview</w:t>
+      </w:r>
+      <w:r>
+        <w:rPr>
+          <w:rFonts w:cstheme="minorHAnsi"/>
+        </w:rPr>
+        <w:t xml:space="preserve"> – </w:t>
       </w:r>
       <w:r>
         <w:rPr>
@@ -1994,7 +1927,14 @@
           <w:rFonts w:cstheme="minorHAnsi"/>
           <w:color w:val="000000"/>
         </w:rPr>
-        <w:t>grade</w:t>
+        <w:t>G</w:t>
+      </w:r>
+      <w:r>
+        <w:rPr>
+          <w:rFonts w:cstheme="minorHAnsi"/>
+          <w:color w:val="000000"/>
+        </w:rPr>
+        <w:t>rade</w:t>
       </w:r>
       <w:r>
         <w:rPr>
@@ -2026,6 +1966,32 @@
     </w:p>
     <w:p>
       <w:pPr>
+        <w:autoSpaceDE w:val="0"/>
+        <w:autoSpaceDN w:val="0"/>
+        <w:adjustRightInd w:val="0"/>
+        <w:spacing w:after="0" w:line="240" w:lineRule="auto"/>
+        <w:rPr>
+          <w:rFonts w:cstheme="minorHAnsi"/>
+          <w:color w:val="000000"/>
+        </w:rPr>
+      </w:pPr>
+      <w:r>
+        <w:rPr>
+          <w:rFonts w:cstheme="minorHAnsi"/>
+          <w:color w:val="000000"/>
+        </w:rPr>
+        <w:t xml:space="preserve">Please, could you further justify the reasons for this comment and grade? </w:t>
+      </w:r>
+      <w:r>
+        <w:rPr>
+          <w:rFonts w:cstheme="minorHAnsi"/>
+          <w:color w:val="000000"/>
+        </w:rPr>
+        <w:t>I think the question may have been misunderstood if it needed to be asked multiple times.</w:t>
+      </w:r>
+    </w:p>
+    <w:p>
+      <w:pPr>
         <w:rPr>
           <w:rFonts w:cstheme="minorHAnsi"/>
           <w:b/>
@@ -2034,31 +2000,20 @@
     </w:p>
     <w:p>
       <w:pPr>
-        <w:autoSpaceDE w:val="0"/>
-        <w:autoSpaceDN w:val="0"/>
-        <w:adjustRightInd w:val="0"/>
-        <w:spacing w:after="0" w:line="240" w:lineRule="auto"/>
-        <w:rPr>
-          <w:rFonts w:cstheme="minorHAnsi"/>
-          <w:color w:val="000000"/>
-        </w:rPr>
-      </w:pPr>
-      <w:r>
-        <w:rPr>
-          <w:rFonts w:cstheme="minorHAnsi"/>
-          <w:color w:val="000000"/>
-        </w:rPr>
-        <w:lastRenderedPageBreak/>
-        <w:t xml:space="preserve">Please, could you further justify the reasons for this comment and grade? </w:t>
-      </w:r>
-    </w:p>
-    <w:p>
-      <w:pPr>
         <w:rPr>
           <w:rFonts w:cstheme="minorHAnsi"/>
           <w:b/>
         </w:rPr>
       </w:pPr>
+      <w:r>
+        <w:rPr>
+          <w:rFonts w:cstheme="minorHAnsi"/>
+          <w:b/>
+        </w:rPr>
+        <w:t xml:space="preserve">Thank you for taking the time to read this, we don’t want this response to come off as us arguing against our feedback. We are asking for clarification on the comments and grades we received so we can endeavour to provide better work and grow as students. </w:t>
+      </w:r>
+      <w:bookmarkStart w:id="0" w:name="_GoBack"/>
+      <w:bookmarkEnd w:id="0"/>
     </w:p>
     <w:sectPr>
       <w:pgSz w:w="11906" w:h="16838"/>
@@ -2073,6 +2028,232 @@
 <file path=word/numbering.xml><?xml version="1.0" encoding="utf-8"?>
 <w:numbering xmlns:wpc="http://schemas.microsoft.com/office/word/2010/wordprocessingCanvas" xmlns:cx="http://schemas.microsoft.com/office/drawing/2014/chartex" xmlns:cx1="http://schemas.microsoft.com/office/drawing/2015/9/8/chartex" xmlns:cx2="http://schemas.microsoft.com/office/drawing/2015/10/21/chartex" xmlns:cx3="http://schemas.microsoft.com/office/drawing/2016/5/9/chartex" xmlns:cx4="http://schemas.microsoft.com/office/drawing/2016/5/10/chartex" xmlns:cx5="http://schemas.microsoft.com/office/drawing/2016/5/11/chartex" xmlns:mc="http://schemas.openxmlformats.org/markup-compatibility/2006" xmlns:o="urn:schemas-microsoft-com:office:office" xmlns:r="http://schemas.openxmlformats.org/officeDocument/2006/relationships" xmlns:m="http://schemas.openxmlformats.org/officeDocument/2006/math" xmlns:v="urn:schemas-microsoft-com:vml" xmlns:wp14="http://schemas.microsoft.com/office/word/2010/wordprocessingDrawing" xmlns:wp="http://schemas.openxmlformats.org/drawingml/2006/wordprocessingDrawing" xmlns:w10="urn:schemas-microsoft-com:office:word" xmlns:w="http://schemas.openxmlformats.org/wordprocessingml/2006/main" xmlns:w14="http://schemas.microsoft.com/office/word/2010/wordml" xmlns:w15="http://schemas.microsoft.com/office/word/2012/wordml" xmlns:w16se="http://schemas.microsoft.com/office/word/2015/wordml/symex" xmlns:wpg="http://schemas.microsoft.com/office/word/2010/wordprocessingGroup" xmlns:wpi="http://schemas.microsoft.com/office/word/2010/wordprocessingInk" xmlns:wne="http://schemas.microsoft.com/office/word/2006/wordml" xmlns:wps="http://schemas.microsoft.com/office/word/2010/wordprocessingShape" mc:Ignorable="w14 w15 w16se wp14">
   <w:abstractNum w:abstractNumId="0" w15:restartNumberingAfterBreak="0">
+    <w:nsid w:val="21851797"/>
+    <w:multiLevelType w:val="hybridMultilevel"/>
+    <w:tmpl w:val="75584DE4"/>
+    <w:lvl w:ilvl="0" w:tplc="04090001">
+      <w:start w:val="1"/>
+      <w:numFmt w:val="bullet"/>
+      <w:lvlText w:val=""/>
+      <w:lvlJc w:val="left"/>
+      <w:pPr>
+        <w:ind w:left="720" w:hanging="360"/>
+      </w:pPr>
+      <w:rPr>
+        <w:rFonts w:ascii="Symbol" w:hAnsi="Symbol" w:hint="default"/>
+      </w:rPr>
+    </w:lvl>
+    <w:lvl w:ilvl="1" w:tplc="04090003" w:tentative="1">
+      <w:start w:val="1"/>
+      <w:numFmt w:val="bullet"/>
+      <w:lvlText w:val="o"/>
+      <w:lvlJc w:val="left"/>
+      <w:pPr>
+        <w:ind w:left="1440" w:hanging="360"/>
+      </w:pPr>
+      <w:rPr>
+        <w:rFonts w:ascii="Courier New" w:hAnsi="Courier New" w:cs="Courier New" w:hint="default"/>
+      </w:rPr>
+    </w:lvl>
+    <w:lvl w:ilvl="2" w:tplc="04090005" w:tentative="1">
+      <w:start w:val="1"/>
+      <w:numFmt w:val="bullet"/>
+      <w:lvlText w:val=""/>
+      <w:lvlJc w:val="left"/>
+      <w:pPr>
+        <w:ind w:left="2160" w:hanging="360"/>
+      </w:pPr>
+      <w:rPr>
+        <w:rFonts w:ascii="Wingdings" w:hAnsi="Wingdings" w:hint="default"/>
+      </w:rPr>
+    </w:lvl>
+    <w:lvl w:ilvl="3" w:tplc="04090001" w:tentative="1">
+      <w:start w:val="1"/>
+      <w:numFmt w:val="bullet"/>
+      <w:lvlText w:val=""/>
+      <w:lvlJc w:val="left"/>
+      <w:pPr>
+        <w:ind w:left="2880" w:hanging="360"/>
+      </w:pPr>
+      <w:rPr>
+        <w:rFonts w:ascii="Symbol" w:hAnsi="Symbol" w:hint="default"/>
+      </w:rPr>
+    </w:lvl>
+    <w:lvl w:ilvl="4" w:tplc="04090003" w:tentative="1">
+      <w:start w:val="1"/>
+      <w:numFmt w:val="bullet"/>
+      <w:lvlText w:val="o"/>
+      <w:lvlJc w:val="left"/>
+      <w:pPr>
+        <w:ind w:left="3600" w:hanging="360"/>
+      </w:pPr>
+      <w:rPr>
+        <w:rFonts w:ascii="Courier New" w:hAnsi="Courier New" w:cs="Courier New" w:hint="default"/>
+      </w:rPr>
+    </w:lvl>
+    <w:lvl w:ilvl="5" w:tplc="04090005" w:tentative="1">
+      <w:start w:val="1"/>
+      <w:numFmt w:val="bullet"/>
+      <w:lvlText w:val=""/>
+      <w:lvlJc w:val="left"/>
+      <w:pPr>
+        <w:ind w:left="4320" w:hanging="360"/>
+      </w:pPr>
+      <w:rPr>
+        <w:rFonts w:ascii="Wingdings" w:hAnsi="Wingdings" w:hint="default"/>
+      </w:rPr>
+    </w:lvl>
+    <w:lvl w:ilvl="6" w:tplc="04090001" w:tentative="1">
+      <w:start w:val="1"/>
+      <w:numFmt w:val="bullet"/>
+      <w:lvlText w:val=""/>
+      <w:lvlJc w:val="left"/>
+      <w:pPr>
+        <w:ind w:left="5040" w:hanging="360"/>
+      </w:pPr>
+      <w:rPr>
+        <w:rFonts w:ascii="Symbol" w:hAnsi="Symbol" w:hint="default"/>
+      </w:rPr>
+    </w:lvl>
+    <w:lvl w:ilvl="7" w:tplc="04090003" w:tentative="1">
+      <w:start w:val="1"/>
+      <w:numFmt w:val="bullet"/>
+      <w:lvlText w:val="o"/>
+      <w:lvlJc w:val="left"/>
+      <w:pPr>
+        <w:ind w:left="5760" w:hanging="360"/>
+      </w:pPr>
+      <w:rPr>
+        <w:rFonts w:ascii="Courier New" w:hAnsi="Courier New" w:cs="Courier New" w:hint="default"/>
+      </w:rPr>
+    </w:lvl>
+    <w:lvl w:ilvl="8" w:tplc="04090005" w:tentative="1">
+      <w:start w:val="1"/>
+      <w:numFmt w:val="bullet"/>
+      <w:lvlText w:val=""/>
+      <w:lvlJc w:val="left"/>
+      <w:pPr>
+        <w:ind w:left="6480" w:hanging="360"/>
+      </w:pPr>
+      <w:rPr>
+        <w:rFonts w:ascii="Wingdings" w:hAnsi="Wingdings" w:hint="default"/>
+      </w:rPr>
+    </w:lvl>
+  </w:abstractNum>
+  <w:abstractNum w:abstractNumId="1" w15:restartNumberingAfterBreak="0">
+    <w:nsid w:val="2FC551F1"/>
+    <w:multiLevelType w:val="hybridMultilevel"/>
+    <w:tmpl w:val="B760593C"/>
+    <w:lvl w:ilvl="0" w:tplc="04090001">
+      <w:start w:val="1"/>
+      <w:numFmt w:val="bullet"/>
+      <w:lvlText w:val=""/>
+      <w:lvlJc w:val="left"/>
+      <w:pPr>
+        <w:ind w:left="720" w:hanging="360"/>
+      </w:pPr>
+      <w:rPr>
+        <w:rFonts w:ascii="Symbol" w:hAnsi="Symbol" w:hint="default"/>
+      </w:rPr>
+    </w:lvl>
+    <w:lvl w:ilvl="1" w:tplc="04090003" w:tentative="1">
+      <w:start w:val="1"/>
+      <w:numFmt w:val="bullet"/>
+      <w:lvlText w:val="o"/>
+      <w:lvlJc w:val="left"/>
+      <w:pPr>
+        <w:ind w:left="1440" w:hanging="360"/>
+      </w:pPr>
+      <w:rPr>
+        <w:rFonts w:ascii="Courier New" w:hAnsi="Courier New" w:cs="Courier New" w:hint="default"/>
+      </w:rPr>
+    </w:lvl>
+    <w:lvl w:ilvl="2" w:tplc="04090005" w:tentative="1">
+      <w:start w:val="1"/>
+      <w:numFmt w:val="bullet"/>
+      <w:lvlText w:val=""/>
+      <w:lvlJc w:val="left"/>
+      <w:pPr>
+        <w:ind w:left="2160" w:hanging="360"/>
+      </w:pPr>
+      <w:rPr>
+        <w:rFonts w:ascii="Wingdings" w:hAnsi="Wingdings" w:hint="default"/>
+      </w:rPr>
+    </w:lvl>
+    <w:lvl w:ilvl="3" w:tplc="04090001" w:tentative="1">
+      <w:start w:val="1"/>
+      <w:numFmt w:val="bullet"/>
+      <w:lvlText w:val=""/>
+      <w:lvlJc w:val="left"/>
+      <w:pPr>
+        <w:ind w:left="2880" w:hanging="360"/>
+      </w:pPr>
+      <w:rPr>
+        <w:rFonts w:ascii="Symbol" w:hAnsi="Symbol" w:hint="default"/>
+      </w:rPr>
+    </w:lvl>
+    <w:lvl w:ilvl="4" w:tplc="04090003" w:tentative="1">
+      <w:start w:val="1"/>
+      <w:numFmt w:val="bullet"/>
+      <w:lvlText w:val="o"/>
+      <w:lvlJc w:val="left"/>
+      <w:pPr>
+        <w:ind w:left="3600" w:hanging="360"/>
+      </w:pPr>
+      <w:rPr>
+        <w:rFonts w:ascii="Courier New" w:hAnsi="Courier New" w:cs="Courier New" w:hint="default"/>
+      </w:rPr>
+    </w:lvl>
+    <w:lvl w:ilvl="5" w:tplc="04090005" w:tentative="1">
+      <w:start w:val="1"/>
+      <w:numFmt w:val="bullet"/>
+      <w:lvlText w:val=""/>
+      <w:lvlJc w:val="left"/>
+      <w:pPr>
+        <w:ind w:left="4320" w:hanging="360"/>
+      </w:pPr>
+      <w:rPr>
+        <w:rFonts w:ascii="Wingdings" w:hAnsi="Wingdings" w:hint="default"/>
+      </w:rPr>
+    </w:lvl>
+    <w:lvl w:ilvl="6" w:tplc="04090001" w:tentative="1">
+      <w:start w:val="1"/>
+      <w:numFmt w:val="bullet"/>
+      <w:lvlText w:val=""/>
+      <w:lvlJc w:val="left"/>
+      <w:pPr>
+        <w:ind w:left="5040" w:hanging="360"/>
+      </w:pPr>
+      <w:rPr>
+        <w:rFonts w:ascii="Symbol" w:hAnsi="Symbol" w:hint="default"/>
+      </w:rPr>
+    </w:lvl>
+    <w:lvl w:ilvl="7" w:tplc="04090003" w:tentative="1">
+      <w:start w:val="1"/>
+      <w:numFmt w:val="bullet"/>
+      <w:lvlText w:val="o"/>
+      <w:lvlJc w:val="left"/>
+      <w:pPr>
+        <w:ind w:left="5760" w:hanging="360"/>
+      </w:pPr>
+      <w:rPr>
+        <w:rFonts w:ascii="Courier New" w:hAnsi="Courier New" w:cs="Courier New" w:hint="default"/>
+      </w:rPr>
+    </w:lvl>
+    <w:lvl w:ilvl="8" w:tplc="04090005" w:tentative="1">
+      <w:start w:val="1"/>
+      <w:numFmt w:val="bullet"/>
+      <w:lvlText w:val=""/>
+      <w:lvlJc w:val="left"/>
+      <w:pPr>
+        <w:ind w:left="6480" w:hanging="360"/>
+      </w:pPr>
+      <w:rPr>
+        <w:rFonts w:ascii="Wingdings" w:hAnsi="Wingdings" w:hint="default"/>
+      </w:rPr>
+    </w:lvl>
+  </w:abstractNum>
+  <w:abstractNum w:abstractNumId="2" w15:restartNumberingAfterBreak="0">
     <w:nsid w:val="649210DE"/>
     <w:multiLevelType w:val="hybridMultilevel"/>
     <w:tmpl w:val="C3E2508A"/>
@@ -2186,7 +2367,13 @@
     </w:lvl>
   </w:abstractNum>
   <w:num w:numId="1">
+    <w:abstractNumId w:val="2"/>
+  </w:num>
+  <w:num w:numId="2">
     <w:abstractNumId w:val="0"/>
+  </w:num>
+  <w:num w:numId="3">
+    <w:abstractNumId w:val="1"/>
   </w:num>
 </w:numbering>
 </file>

</xml_diff>